<commit_message>
Emmanuel added Ex3c Code
</commit_message>
<xml_diff>
--- a/Assignment 1/1 point.docx
+++ b/Assignment 1/1 point.docx
@@ -216,16 +216,7 @@
           <w:szCs w:val="20"/>
           <w:lang w:val="en-US"/>
         </w:rPr>
-        <w:t>“</w:t>
-      </w:r>
-      <w:r>
-        <w:rPr>
-          <w:rFonts w:ascii="Arial" w:hAnsi="Arial" w:cs="Arial"/>
-          <w:sz w:val="20"/>
-          <w:szCs w:val="20"/>
-          <w:lang w:val="en-US"/>
-        </w:rPr>
-        <w:t>supervised</w:t>
+        <w:t>“supervised</w:t>
       </w:r>
       <w:r>
         <w:rPr>
@@ -1724,7 +1715,27 @@
           <w:szCs w:val="20"/>
           <w:lang w:val="en-US"/>
         </w:rPr>
-        <w:t xml:space="preserve"> identify pattern or characteristics without the guidance of labeled data. Usually, this type or model is useful for clustering and dimensionality reduction</w:t>
+        <w:t xml:space="preserve"> identify </w:t>
+      </w:r>
+      <w:proofErr w:type="gramStart"/>
+      <w:r>
+        <w:rPr>
+          <w:rFonts w:ascii="Arial" w:hAnsi="Arial" w:cs="Arial"/>
+          <w:sz w:val="20"/>
+          <w:szCs w:val="20"/>
+          <w:lang w:val="en-US"/>
+        </w:rPr>
+        <w:t>pattern</w:t>
+      </w:r>
+      <w:proofErr w:type="gramEnd"/>
+      <w:r>
+        <w:rPr>
+          <w:rFonts w:ascii="Arial" w:hAnsi="Arial" w:cs="Arial"/>
+          <w:sz w:val="20"/>
+          <w:szCs w:val="20"/>
+          <w:lang w:val="en-US"/>
+        </w:rPr>
+        <w:t xml:space="preserve"> or characteristics without the guidance of labeled data. Usually, this type or model is useful for clustering and dimensionality reduction</w:t>
       </w:r>
       <w:r>
         <w:rPr>
@@ -2095,7 +2106,27 @@
           <w:szCs w:val="20"/>
           <w:lang w:val="en-US"/>
         </w:rPr>
-        <w:t xml:space="preserve"> need a model that has being trained with label data in order to classify in a fast way the images (cars, pedestrians, traffic symbols)</w:t>
+        <w:t xml:space="preserve"> </w:t>
+      </w:r>
+      <w:proofErr w:type="gramStart"/>
+      <w:r>
+        <w:rPr>
+          <w:rFonts w:ascii="Arial" w:hAnsi="Arial" w:cs="Arial"/>
+          <w:sz w:val="20"/>
+          <w:szCs w:val="20"/>
+          <w:lang w:val="en-US"/>
+        </w:rPr>
+        <w:t>need</w:t>
+      </w:r>
+      <w:proofErr w:type="gramEnd"/>
+      <w:r>
+        <w:rPr>
+          <w:rFonts w:ascii="Arial" w:hAnsi="Arial" w:cs="Arial"/>
+          <w:sz w:val="20"/>
+          <w:szCs w:val="20"/>
+          <w:lang w:val="en-US"/>
+        </w:rPr>
+        <w:t xml:space="preserve"> a model that has being trained with label data in order to classify in a fast way the images (cars, pedestrians, traffic symbols)</w:t>
       </w:r>
       <w:r>
         <w:rPr>
@@ -2289,6 +2320,880 @@
     </w:p>
     <w:p>
       <w:pPr>
+        <w:rPr>
+          <w:rFonts w:ascii="Arial" w:hAnsi="Arial" w:cs="Arial"/>
+          <w:sz w:val="20"/>
+          <w:szCs w:val="20"/>
+          <w:lang w:val="en-US"/>
+        </w:rPr>
+      </w:pPr>
+    </w:p>
+    <w:p>
+      <w:pPr>
+        <w:rPr>
+          <w:rFonts w:ascii="Arial" w:hAnsi="Arial" w:cs="Arial"/>
+          <w:spacing w:val="4"/>
+          <w:sz w:val="20"/>
+          <w:szCs w:val="20"/>
+          <w:lang w:val="en-US"/>
+        </w:rPr>
+      </w:pPr>
+      <w:r>
+        <w:rPr>
+          <w:rFonts w:ascii="Arial" w:hAnsi="Arial" w:cs="Arial"/>
+          <w:sz w:val="20"/>
+          <w:szCs w:val="20"/>
+          <w:lang w:val="en-US"/>
+        </w:rPr>
+        <w:t>Exercise</w:t>
+      </w:r>
+      <w:r>
+        <w:rPr>
+          <w:rFonts w:ascii="Arial" w:hAnsi="Arial" w:cs="Arial"/>
+          <w:spacing w:val="-8"/>
+          <w:sz w:val="20"/>
+          <w:szCs w:val="20"/>
+          <w:lang w:val="en-US"/>
+        </w:rPr>
+        <w:t xml:space="preserve"> </w:t>
+      </w:r>
+      <w:r>
+        <w:rPr>
+          <w:rFonts w:ascii="Arial" w:hAnsi="Arial" w:cs="Arial"/>
+          <w:sz w:val="20"/>
+          <w:szCs w:val="20"/>
+          <w:lang w:val="en-US"/>
+        </w:rPr>
+        <w:t>2</w:t>
+      </w:r>
+      <w:r>
+        <w:rPr>
+          <w:rFonts w:ascii="Arial" w:hAnsi="Arial" w:cs="Arial"/>
+          <w:sz w:val="20"/>
+          <w:szCs w:val="20"/>
+          <w:lang w:val="en-US"/>
+        </w:rPr>
+        <w:t>:</w:t>
+      </w:r>
+      <w:r>
+        <w:rPr>
+          <w:rFonts w:ascii="Arial" w:hAnsi="Arial" w:cs="Arial"/>
+          <w:spacing w:val="4"/>
+          <w:sz w:val="20"/>
+          <w:szCs w:val="20"/>
+          <w:lang w:val="en-US"/>
+        </w:rPr>
+        <w:t xml:space="preserve"> </w:t>
+      </w:r>
+      <w:r>
+        <w:rPr>
+          <w:rFonts w:ascii="Arial" w:hAnsi="Arial" w:cs="Arial"/>
+          <w:spacing w:val="4"/>
+          <w:sz w:val="20"/>
+          <w:szCs w:val="20"/>
+          <w:lang w:val="en-US"/>
+        </w:rPr>
+        <w:t>From the picture that describes the relationship between real world and model world, the list matches the following symbols</w:t>
+      </w:r>
+    </w:p>
+    <w:p>
+      <w:pPr>
+        <w:jc w:val="center"/>
+        <w:rPr>
+          <w:rFonts w:ascii="Arial" w:hAnsi="Arial" w:cs="Arial"/>
+          <w:spacing w:val="4"/>
+          <w:sz w:val="20"/>
+          <w:szCs w:val="20"/>
+          <w:lang w:val="en-US"/>
+        </w:rPr>
+      </w:pPr>
+      <w:r>
+        <w:rPr>
+          <w:noProof/>
+        </w:rPr>
+        <w:drawing>
+          <wp:inline distT="0" distB="0" distL="0" distR="0" wp14:anchorId="5D0AEEA6" wp14:editId="077243EE">
+            <wp:extent cx="5114925" cy="2600325"/>
+            <wp:effectExtent l="0" t="0" r="9525" b="9525"/>
+            <wp:docPr id="2046275033" name="Picture 1"/>
+            <wp:cNvGraphicFramePr>
+              <a:graphicFrameLocks xmlns:a="http://schemas.openxmlformats.org/drawingml/2006/main" noChangeAspect="1"/>
+            </wp:cNvGraphicFramePr>
+            <a:graphic xmlns:a="http://schemas.openxmlformats.org/drawingml/2006/main">
+              <a:graphicData uri="http://schemas.openxmlformats.org/drawingml/2006/picture">
+                <pic:pic xmlns:pic="http://schemas.openxmlformats.org/drawingml/2006/picture">
+                  <pic:nvPicPr>
+                    <pic:cNvPr id="2046275033" name=""/>
+                    <pic:cNvPicPr/>
+                  </pic:nvPicPr>
+                  <pic:blipFill>
+                    <a:blip r:embed="rId5"/>
+                    <a:stretch>
+                      <a:fillRect/>
+                    </a:stretch>
+                  </pic:blipFill>
+                  <pic:spPr>
+                    <a:xfrm>
+                      <a:off x="0" y="0"/>
+                      <a:ext cx="5114925" cy="2600325"/>
+                    </a:xfrm>
+                    <a:prstGeom prst="rect">
+                      <a:avLst/>
+                    </a:prstGeom>
+                  </pic:spPr>
+                </pic:pic>
+              </a:graphicData>
+            </a:graphic>
+          </wp:inline>
+        </w:drawing>
+      </w:r>
+    </w:p>
+    <w:p>
+      <w:pPr>
+        <w:pStyle w:val="ListParagraph"/>
+        <w:numPr>
+          <w:ilvl w:val="0"/>
+          <w:numId w:val="5"/>
+        </w:numPr>
+        <w:rPr>
+          <w:rFonts w:ascii="Arial" w:hAnsi="Arial" w:cs="Arial"/>
+          <w:sz w:val="20"/>
+          <w:szCs w:val="20"/>
+          <w:lang w:val="en-US"/>
+        </w:rPr>
+      </w:pPr>
+      <w:r>
+        <w:rPr>
+          <w:rFonts w:ascii="Arial" w:hAnsi="Arial" w:cs="Arial"/>
+          <w:sz w:val="20"/>
+          <w:szCs w:val="20"/>
+          <w:lang w:val="en-US"/>
+        </w:rPr>
+        <w:t>A pile of Mushrooms – “</w:t>
+      </w:r>
+      <w:r>
+        <w:rPr>
+          <w:rFonts w:ascii="Arial" w:hAnsi="Arial" w:cs="Arial"/>
+          <w:b/>
+          <w:bCs/>
+          <w:sz w:val="20"/>
+          <w:szCs w:val="20"/>
+          <w:lang w:val="en-US"/>
+        </w:rPr>
+        <w:t>O</w:t>
+      </w:r>
+      <w:r>
+        <w:rPr>
+          <w:rFonts w:ascii="Arial" w:hAnsi="Arial" w:cs="Arial"/>
+          <w:b/>
+          <w:bCs/>
+          <w:sz w:val="20"/>
+          <w:szCs w:val="20"/>
+          <w:lang w:val="en-US"/>
+        </w:rPr>
+        <w:t>”</w:t>
+      </w:r>
+      <w:r>
+        <w:rPr>
+          <w:rFonts w:ascii="Arial" w:hAnsi="Arial" w:cs="Arial"/>
+          <w:sz w:val="20"/>
+          <w:szCs w:val="20"/>
+          <w:lang w:val="en-US"/>
+        </w:rPr>
+        <w:t xml:space="preserve"> which represent the Objects or Data sets.</w:t>
+      </w:r>
+    </w:p>
+    <w:p>
+      <w:pPr>
+        <w:pStyle w:val="ListParagraph"/>
+        <w:numPr>
+          <w:ilvl w:val="0"/>
+          <w:numId w:val="5"/>
+        </w:numPr>
+        <w:rPr>
+          <w:rFonts w:ascii="Arial" w:hAnsi="Arial" w:cs="Arial"/>
+          <w:sz w:val="20"/>
+          <w:szCs w:val="20"/>
+          <w:lang w:val="en-US"/>
+        </w:rPr>
+      </w:pPr>
+      <w:r>
+        <w:rPr>
+          <w:rFonts w:ascii="Arial" w:hAnsi="Arial" w:cs="Arial"/>
+          <w:sz w:val="20"/>
+          <w:szCs w:val="20"/>
+          <w:lang w:val="en-US"/>
+        </w:rPr>
+        <w:t xml:space="preserve">A table with the </w:t>
+      </w:r>
+      <w:proofErr w:type="gramStart"/>
+      <w:r>
+        <w:rPr>
+          <w:rFonts w:ascii="Arial" w:hAnsi="Arial" w:cs="Arial"/>
+          <w:sz w:val="20"/>
+          <w:szCs w:val="20"/>
+          <w:lang w:val="en-US"/>
+        </w:rPr>
+        <w:t>columns</w:t>
+      </w:r>
+      <w:proofErr w:type="gramEnd"/>
+      <w:r>
+        <w:rPr>
+          <w:rFonts w:ascii="Arial" w:hAnsi="Arial" w:cs="Arial"/>
+          <w:sz w:val="20"/>
+          <w:szCs w:val="20"/>
+          <w:lang w:val="en-US"/>
+        </w:rPr>
+        <w:t xml:space="preserve"> </w:t>
+      </w:r>
+      <w:r>
+        <w:rPr>
+          <w:rFonts w:ascii="Arial" w:hAnsi="Arial" w:cs="Arial" w:hint="eastAsia"/>
+          <w:sz w:val="20"/>
+          <w:szCs w:val="20"/>
+          <w:lang w:val="en-US"/>
+        </w:rPr>
+        <w:t>“</w:t>
+      </w:r>
+      <w:r>
+        <w:rPr>
+          <w:rFonts w:ascii="Arial" w:hAnsi="Arial" w:cs="Arial"/>
+          <w:sz w:val="20"/>
+          <w:szCs w:val="20"/>
+          <w:lang w:val="en-US"/>
+        </w:rPr>
+        <w:t>size</w:t>
+      </w:r>
+      <w:r>
+        <w:rPr>
+          <w:rFonts w:ascii="Arial" w:hAnsi="Arial" w:cs="Arial" w:hint="eastAsia"/>
+          <w:sz w:val="20"/>
+          <w:szCs w:val="20"/>
+          <w:lang w:val="en-US"/>
+        </w:rPr>
+        <w:t>”</w:t>
+      </w:r>
+      <w:r>
+        <w:rPr>
+          <w:rFonts w:ascii="Arial" w:hAnsi="Arial" w:cs="Arial"/>
+          <w:sz w:val="20"/>
+          <w:szCs w:val="20"/>
+          <w:lang w:val="en-US"/>
+        </w:rPr>
+        <w:t xml:space="preserve">, </w:t>
+      </w:r>
+      <w:r>
+        <w:rPr>
+          <w:rFonts w:ascii="Arial" w:hAnsi="Arial" w:cs="Arial" w:hint="eastAsia"/>
+          <w:sz w:val="20"/>
+          <w:szCs w:val="20"/>
+          <w:lang w:val="en-US"/>
+        </w:rPr>
+        <w:t>“</w:t>
+      </w:r>
+      <w:r>
+        <w:rPr>
+          <w:rFonts w:ascii="Arial" w:hAnsi="Arial" w:cs="Arial"/>
+          <w:sz w:val="20"/>
+          <w:szCs w:val="20"/>
+          <w:lang w:val="en-US"/>
+        </w:rPr>
+        <w:t>weight</w:t>
+      </w:r>
+      <w:r>
+        <w:rPr>
+          <w:rFonts w:ascii="Arial" w:hAnsi="Arial" w:cs="Arial" w:hint="eastAsia"/>
+          <w:sz w:val="20"/>
+          <w:szCs w:val="20"/>
+          <w:lang w:val="en-US"/>
+        </w:rPr>
+        <w:t>”</w:t>
+      </w:r>
+      <w:r>
+        <w:rPr>
+          <w:rFonts w:ascii="Arial" w:hAnsi="Arial" w:cs="Arial"/>
+          <w:sz w:val="20"/>
+          <w:szCs w:val="20"/>
+          <w:lang w:val="en-US"/>
+        </w:rPr>
+        <w:t xml:space="preserve">, and </w:t>
+      </w:r>
+      <w:r>
+        <w:rPr>
+          <w:rFonts w:ascii="Arial" w:hAnsi="Arial" w:cs="Arial" w:hint="eastAsia"/>
+          <w:sz w:val="20"/>
+          <w:szCs w:val="20"/>
+          <w:lang w:val="en-US"/>
+        </w:rPr>
+        <w:t>“</w:t>
+      </w:r>
+      <w:r>
+        <w:rPr>
+          <w:rFonts w:ascii="Arial" w:hAnsi="Arial" w:cs="Arial"/>
+          <w:sz w:val="20"/>
+          <w:szCs w:val="20"/>
+          <w:lang w:val="en-US"/>
+        </w:rPr>
+        <w:t>color</w:t>
+      </w:r>
+      <w:r>
+        <w:rPr>
+          <w:rFonts w:ascii="Arial" w:hAnsi="Arial" w:cs="Arial" w:hint="eastAsia"/>
+          <w:sz w:val="20"/>
+          <w:szCs w:val="20"/>
+          <w:lang w:val="en-US"/>
+        </w:rPr>
+        <w:t>”</w:t>
+      </w:r>
+      <w:r>
+        <w:rPr>
+          <w:rFonts w:ascii="Arial" w:hAnsi="Arial" w:cs="Arial"/>
+          <w:sz w:val="20"/>
+          <w:szCs w:val="20"/>
+          <w:lang w:val="en-US"/>
+        </w:rPr>
+        <w:t>, as well as one row for each mushroom, and</w:t>
+      </w:r>
+      <w:r>
+        <w:rPr>
+          <w:rFonts w:ascii="Arial" w:hAnsi="Arial" w:cs="Arial"/>
+          <w:sz w:val="20"/>
+          <w:szCs w:val="20"/>
+          <w:lang w:val="en-US"/>
+        </w:rPr>
+        <w:t xml:space="preserve"> </w:t>
+      </w:r>
+      <w:r>
+        <w:rPr>
+          <w:rFonts w:ascii="Arial" w:hAnsi="Arial" w:cs="Arial"/>
+          <w:sz w:val="20"/>
+          <w:szCs w:val="20"/>
+          <w:lang w:val="en-US"/>
+        </w:rPr>
+        <w:t>the respective measurements in the cells</w:t>
+      </w:r>
+      <w:r>
+        <w:rPr>
+          <w:rFonts w:ascii="Arial" w:hAnsi="Arial" w:cs="Arial"/>
+          <w:sz w:val="20"/>
+          <w:szCs w:val="20"/>
+          <w:lang w:val="en-US"/>
+        </w:rPr>
+        <w:t xml:space="preserve"> – </w:t>
+      </w:r>
+      <w:r>
+        <w:rPr>
+          <w:rFonts w:ascii="Arial" w:hAnsi="Arial" w:cs="Arial"/>
+          <w:b/>
+          <w:bCs/>
+          <w:sz w:val="20"/>
+          <w:szCs w:val="20"/>
+          <w:lang w:val="en-US"/>
+        </w:rPr>
+        <w:t>“X”</w:t>
+      </w:r>
+      <w:r>
+        <w:rPr>
+          <w:rFonts w:ascii="Arial" w:hAnsi="Arial" w:cs="Arial"/>
+          <w:sz w:val="20"/>
+          <w:szCs w:val="20"/>
+          <w:lang w:val="en-US"/>
+        </w:rPr>
+        <w:t xml:space="preserve"> which represents or describes the feature space or attributes of each mushroom.</w:t>
+      </w:r>
+    </w:p>
+    <w:p>
+      <w:pPr>
+        <w:pStyle w:val="ListParagraph"/>
+        <w:numPr>
+          <w:ilvl w:val="0"/>
+          <w:numId w:val="5"/>
+        </w:numPr>
+        <w:rPr>
+          <w:rFonts w:ascii="Arial" w:hAnsi="Arial" w:cs="Arial"/>
+          <w:sz w:val="20"/>
+          <w:szCs w:val="20"/>
+          <w:lang w:val="en-US"/>
+        </w:rPr>
+      </w:pPr>
+      <w:r>
+        <w:rPr>
+          <w:rFonts w:ascii="Arial" w:hAnsi="Arial" w:cs="Arial"/>
+          <w:sz w:val="20"/>
+          <w:szCs w:val="20"/>
+          <w:lang w:val="en-US"/>
+        </w:rPr>
+        <w:t>A human mushroom expert who can tell whether any mushroom you show them is poisonous or</w:t>
+      </w:r>
+      <w:r>
+        <w:rPr>
+          <w:rFonts w:ascii="Arial" w:hAnsi="Arial" w:cs="Arial"/>
+          <w:sz w:val="20"/>
+          <w:szCs w:val="20"/>
+          <w:lang w:val="en-US"/>
+        </w:rPr>
+        <w:t xml:space="preserve"> </w:t>
+      </w:r>
+      <w:r>
+        <w:rPr>
+          <w:rFonts w:ascii="Arial" w:hAnsi="Arial" w:cs="Arial"/>
+          <w:sz w:val="20"/>
+          <w:szCs w:val="20"/>
+          <w:lang w:val="en-US"/>
+        </w:rPr>
+        <w:t>edible</w:t>
+      </w:r>
+      <w:r>
+        <w:rPr>
+          <w:rFonts w:ascii="Arial" w:hAnsi="Arial" w:cs="Arial"/>
+          <w:sz w:val="20"/>
+          <w:szCs w:val="20"/>
+          <w:lang w:val="en-US"/>
+        </w:rPr>
+        <w:t xml:space="preserve"> – </w:t>
+      </w:r>
+      <w:r>
+        <w:rPr>
+          <w:rFonts w:ascii="Arial" w:hAnsi="Arial" w:cs="Arial"/>
+          <w:b/>
+          <w:bCs/>
+          <w:sz w:val="20"/>
+          <w:szCs w:val="20"/>
+          <w:lang w:val="en-US"/>
+        </w:rPr>
+        <w:t>“Ɣ(O)”</w:t>
+      </w:r>
+      <w:r>
+        <w:rPr>
+          <w:rFonts w:ascii="Arial" w:hAnsi="Arial" w:cs="Arial"/>
+          <w:sz w:val="20"/>
+          <w:szCs w:val="20"/>
+          <w:lang w:val="en-US"/>
+        </w:rPr>
+        <w:t xml:space="preserve"> is known as the ideal classifier capable of discerning if a mushroom is edible.</w:t>
+      </w:r>
+    </w:p>
+    <w:p>
+      <w:pPr>
+        <w:pStyle w:val="ListParagraph"/>
+        <w:numPr>
+          <w:ilvl w:val="0"/>
+          <w:numId w:val="5"/>
+        </w:numPr>
+        <w:rPr>
+          <w:rFonts w:ascii="Arial" w:hAnsi="Arial" w:cs="Arial"/>
+          <w:sz w:val="20"/>
+          <w:szCs w:val="20"/>
+          <w:lang w:val="en-US"/>
+        </w:rPr>
+      </w:pPr>
+      <w:r>
+        <w:rPr>
+          <w:rFonts w:ascii="Arial" w:hAnsi="Arial" w:cs="Arial"/>
+          <w:sz w:val="20"/>
+          <w:szCs w:val="20"/>
+          <w:lang w:val="en-US"/>
+        </w:rPr>
+        <w:t>A device that measures size, weight and color of a mushroom</w:t>
+      </w:r>
+      <w:r>
+        <w:rPr>
+          <w:rFonts w:ascii="Arial" w:hAnsi="Arial" w:cs="Arial"/>
+          <w:sz w:val="20"/>
+          <w:szCs w:val="20"/>
+          <w:lang w:val="en-US"/>
+        </w:rPr>
+        <w:t xml:space="preserve"> – </w:t>
+      </w:r>
+      <w:r>
+        <w:rPr>
+          <w:rFonts w:ascii="Arial" w:hAnsi="Arial" w:cs="Arial"/>
+          <w:b/>
+          <w:bCs/>
+          <w:sz w:val="20"/>
+          <w:szCs w:val="20"/>
+          <w:lang w:val="en-US"/>
+        </w:rPr>
+        <w:t>“α(o)”</w:t>
+      </w:r>
+      <w:r>
+        <w:rPr>
+          <w:rFonts w:ascii="Arial" w:hAnsi="Arial" w:cs="Arial"/>
+          <w:sz w:val="20"/>
+          <w:szCs w:val="20"/>
+          <w:lang w:val="en-US"/>
+        </w:rPr>
+        <w:t xml:space="preserve"> is known as model </w:t>
+      </w:r>
+      <w:r>
+        <w:rPr>
+          <w:rFonts w:ascii="Arial" w:hAnsi="Arial" w:cs="Arial"/>
+          <w:sz w:val="20"/>
+          <w:szCs w:val="20"/>
+          <w:lang w:val="en-US"/>
+        </w:rPr>
+        <w:t xml:space="preserve">formation </w:t>
+      </w:r>
+      <w:r>
+        <w:rPr>
+          <w:rFonts w:ascii="Arial" w:hAnsi="Arial" w:cs="Arial"/>
+          <w:sz w:val="20"/>
+          <w:szCs w:val="20"/>
+          <w:lang w:val="en-US"/>
+        </w:rPr>
+        <w:t>function that</w:t>
+      </w:r>
+      <w:r>
+        <w:rPr>
+          <w:rFonts w:ascii="Arial" w:hAnsi="Arial" w:cs="Arial"/>
+          <w:sz w:val="20"/>
+          <w:szCs w:val="20"/>
+          <w:lang w:val="en-US"/>
+        </w:rPr>
+        <w:t xml:space="preserve"> helps to construct the feature space of the attributes of the mushrooms.</w:t>
+      </w:r>
+    </w:p>
+    <w:p>
+      <w:pPr>
+        <w:pStyle w:val="ListParagraph"/>
+        <w:numPr>
+          <w:ilvl w:val="0"/>
+          <w:numId w:val="5"/>
+        </w:numPr>
+        <w:rPr>
+          <w:rFonts w:ascii="Arial" w:hAnsi="Arial" w:cs="Arial"/>
+          <w:sz w:val="20"/>
+          <w:szCs w:val="20"/>
+          <w:lang w:val="en-US"/>
+        </w:rPr>
+      </w:pPr>
+      <w:r>
+        <w:rPr>
+          <w:rFonts w:ascii="Arial" w:hAnsi="Arial" w:cs="Arial"/>
+          <w:sz w:val="20"/>
+          <w:szCs w:val="20"/>
+          <w:lang w:val="en-US"/>
+        </w:rPr>
+        <w:t>The set {Poisonous, Edible}</w:t>
+      </w:r>
+      <w:r>
+        <w:rPr>
+          <w:rFonts w:ascii="Arial" w:hAnsi="Arial" w:cs="Arial"/>
+          <w:sz w:val="20"/>
+          <w:szCs w:val="20"/>
+          <w:lang w:val="en-US"/>
+        </w:rPr>
+        <w:t xml:space="preserve"> – </w:t>
+      </w:r>
+      <w:r>
+        <w:rPr>
+          <w:rFonts w:ascii="Arial" w:hAnsi="Arial" w:cs="Arial"/>
+          <w:b/>
+          <w:bCs/>
+          <w:sz w:val="20"/>
+          <w:szCs w:val="20"/>
+          <w:lang w:val="en-US"/>
+        </w:rPr>
+        <w:t>“C”</w:t>
+      </w:r>
+      <w:r>
+        <w:rPr>
+          <w:rFonts w:ascii="Arial" w:hAnsi="Arial" w:cs="Arial"/>
+          <w:sz w:val="20"/>
+          <w:szCs w:val="20"/>
+          <w:lang w:val="en-US"/>
+        </w:rPr>
+        <w:t xml:space="preserve"> is known as the Class or Performance Metric</w:t>
+      </w:r>
+    </w:p>
+    <w:p>
+      <w:pPr>
+        <w:pStyle w:val="ListParagraph"/>
+        <w:numPr>
+          <w:ilvl w:val="0"/>
+          <w:numId w:val="5"/>
+        </w:numPr>
+        <w:rPr>
+          <w:rFonts w:ascii="Arial" w:hAnsi="Arial" w:cs="Arial"/>
+          <w:sz w:val="20"/>
+          <w:szCs w:val="20"/>
+          <w:lang w:val="en-US"/>
+        </w:rPr>
+      </w:pPr>
+      <w:r>
+        <w:rPr>
+          <w:rFonts w:ascii="Arial" w:hAnsi="Arial" w:cs="Arial"/>
+          <w:sz w:val="20"/>
+          <w:szCs w:val="20"/>
+          <w:lang w:val="en-US"/>
+        </w:rPr>
+        <w:t>The machine learning system that you are trying to build.</w:t>
+      </w:r>
+      <w:r>
+        <w:rPr>
+          <w:rFonts w:ascii="Arial" w:hAnsi="Arial" w:cs="Arial"/>
+          <w:sz w:val="20"/>
+          <w:szCs w:val="20"/>
+          <w:lang w:val="en-US"/>
+        </w:rPr>
+        <w:t xml:space="preserve"> – </w:t>
+      </w:r>
+      <w:r>
+        <w:rPr>
+          <w:rFonts w:ascii="Arial" w:hAnsi="Arial" w:cs="Arial"/>
+          <w:b/>
+          <w:bCs/>
+          <w:sz w:val="20"/>
+          <w:szCs w:val="20"/>
+          <w:lang w:val="en-US"/>
+        </w:rPr>
+        <w:t>“y(x)”</w:t>
+      </w:r>
+      <w:r>
+        <w:rPr>
+          <w:rFonts w:ascii="Arial" w:hAnsi="Arial" w:cs="Arial"/>
+          <w:sz w:val="20"/>
+          <w:szCs w:val="20"/>
+          <w:lang w:val="en-US"/>
+        </w:rPr>
+        <w:t xml:space="preserve"> is known as the model function which is used for learning edible and poisonous mushrooms.</w:t>
+      </w:r>
+    </w:p>
+    <w:p>
+      <w:pPr>
+        <w:pStyle w:val="ListParagraph"/>
+        <w:rPr>
+          <w:rFonts w:ascii="Arial" w:hAnsi="Arial" w:cs="Arial"/>
+          <w:sz w:val="20"/>
+          <w:szCs w:val="20"/>
+          <w:lang w:val="en-US"/>
+        </w:rPr>
+      </w:pPr>
+    </w:p>
+    <w:p>
+      <w:pPr>
+        <w:pStyle w:val="ListParagraph"/>
+        <w:rPr>
+          <w:rFonts w:ascii="Arial" w:hAnsi="Arial" w:cs="Arial"/>
+          <w:sz w:val="20"/>
+          <w:szCs w:val="20"/>
+          <w:lang w:val="en-US"/>
+        </w:rPr>
+      </w:pPr>
+    </w:p>
+    <w:p>
+      <w:pPr>
+        <w:rPr>
+          <w:rFonts w:ascii="Arial" w:hAnsi="Arial" w:cs="Arial"/>
+          <w:sz w:val="20"/>
+          <w:szCs w:val="20"/>
+          <w:lang w:val="en-US"/>
+        </w:rPr>
+      </w:pPr>
+      <w:r>
+        <w:rPr>
+          <w:rFonts w:ascii="Arial" w:hAnsi="Arial" w:cs="Arial"/>
+          <w:sz w:val="20"/>
+          <w:szCs w:val="20"/>
+          <w:lang w:val="en-US"/>
+        </w:rPr>
+        <w:t>Exercise</w:t>
+      </w:r>
+      <w:r>
+        <w:rPr>
+          <w:rFonts w:ascii="Arial" w:hAnsi="Arial" w:cs="Arial"/>
+          <w:spacing w:val="-8"/>
+          <w:sz w:val="20"/>
+          <w:szCs w:val="20"/>
+          <w:lang w:val="en-US"/>
+        </w:rPr>
+        <w:t xml:space="preserve"> </w:t>
+      </w:r>
+      <w:r>
+        <w:rPr>
+          <w:rFonts w:ascii="Arial" w:hAnsi="Arial" w:cs="Arial"/>
+          <w:sz w:val="20"/>
+          <w:szCs w:val="20"/>
+          <w:lang w:val="en-US"/>
+        </w:rPr>
+        <w:t>3</w:t>
+      </w:r>
+      <w:r>
+        <w:rPr>
+          <w:rFonts w:ascii="Arial" w:hAnsi="Arial" w:cs="Arial"/>
+          <w:sz w:val="20"/>
+          <w:szCs w:val="20"/>
+          <w:lang w:val="en-US"/>
+        </w:rPr>
+        <w:t>:</w:t>
+      </w:r>
+    </w:p>
+    <w:p>
+      <w:pPr>
+        <w:pStyle w:val="ListParagraph"/>
+        <w:numPr>
+          <w:ilvl w:val="0"/>
+          <w:numId w:val="8"/>
+        </w:numPr>
+        <w:rPr>
+          <w:rFonts w:ascii="Arial" w:hAnsi="Arial" w:cs="Arial"/>
+          <w:sz w:val="20"/>
+          <w:szCs w:val="20"/>
+          <w:lang w:val="en-US"/>
+        </w:rPr>
+      </w:pPr>
+      <w:r>
+        <w:rPr>
+          <w:rFonts w:ascii="Arial" w:hAnsi="Arial" w:cs="Arial"/>
+          <w:sz w:val="20"/>
+          <w:szCs w:val="20"/>
+          <w:lang w:val="en-US"/>
+        </w:rPr>
+        <w:t>See Files in Attachment.</w:t>
+      </w:r>
+    </w:p>
+    <w:p>
+      <w:pPr>
+        <w:pStyle w:val="ListParagraph"/>
+        <w:numPr>
+          <w:ilvl w:val="0"/>
+          <w:numId w:val="8"/>
+        </w:numPr>
+        <w:rPr>
+          <w:rFonts w:ascii="Arial" w:hAnsi="Arial" w:cs="Arial"/>
+          <w:sz w:val="20"/>
+          <w:szCs w:val="20"/>
+          <w:lang w:val="en-US"/>
+        </w:rPr>
+      </w:pPr>
+      <w:r>
+        <w:rPr>
+          <w:rFonts w:ascii="Arial" w:hAnsi="Arial" w:cs="Arial"/>
+          <w:sz w:val="20"/>
+          <w:szCs w:val="20"/>
+          <w:lang w:val="en-US"/>
+        </w:rPr>
+        <w:t xml:space="preserve">I correspond to the </w:t>
+      </w:r>
+      <w:r>
+        <w:rPr>
+          <w:rFonts w:ascii="Arial" w:hAnsi="Arial" w:cs="Arial"/>
+          <w:b/>
+          <w:bCs/>
+          <w:sz w:val="20"/>
+          <w:szCs w:val="20"/>
+          <w:lang w:val="en-US"/>
+        </w:rPr>
+        <w:t>“Ɣ(O</w:t>
+      </w:r>
+      <w:r>
+        <w:rPr>
+          <w:rFonts w:ascii="Arial" w:hAnsi="Arial" w:cs="Arial"/>
+          <w:b/>
+          <w:bCs/>
+          <w:sz w:val="20"/>
+          <w:szCs w:val="20"/>
+          <w:lang w:val="en-US"/>
+        </w:rPr>
+        <w:t>)”</w:t>
+      </w:r>
+      <w:r>
+        <w:rPr>
+          <w:rFonts w:ascii="Arial" w:hAnsi="Arial" w:cs="Arial"/>
+          <w:sz w:val="20"/>
+          <w:szCs w:val="20"/>
+          <w:lang w:val="en-US"/>
+        </w:rPr>
+        <w:t xml:space="preserve"> symbol which is the ideal </w:t>
+      </w:r>
+      <w:proofErr w:type="spellStart"/>
+      <w:proofErr w:type="gramStart"/>
+      <w:r>
+        <w:rPr>
+          <w:rFonts w:ascii="Arial" w:hAnsi="Arial" w:cs="Arial"/>
+          <w:sz w:val="20"/>
+          <w:szCs w:val="20"/>
+          <w:lang w:val="en-US"/>
+        </w:rPr>
+        <w:t>classifer</w:t>
+      </w:r>
+      <w:proofErr w:type="spellEnd"/>
+      <w:r>
+        <w:rPr>
+          <w:rFonts w:ascii="Arial" w:hAnsi="Arial" w:cs="Arial"/>
+          <w:sz w:val="20"/>
+          <w:szCs w:val="20"/>
+          <w:lang w:val="en-US"/>
+        </w:rPr>
+        <w:t xml:space="preserve"> .</w:t>
+      </w:r>
+      <w:proofErr w:type="gramEnd"/>
+      <w:r>
+        <w:rPr>
+          <w:rFonts w:ascii="Arial" w:hAnsi="Arial" w:cs="Arial"/>
+          <w:sz w:val="20"/>
+          <w:szCs w:val="20"/>
+          <w:lang w:val="en-US"/>
+        </w:rPr>
+        <w:t xml:space="preserve"> The Symbol </w:t>
+      </w:r>
+      <w:r>
+        <w:rPr>
+          <w:rFonts w:ascii="Arial" w:hAnsi="Arial" w:cs="Arial"/>
+          <w:b/>
+          <w:bCs/>
+          <w:sz w:val="20"/>
+          <w:szCs w:val="20"/>
+          <w:lang w:val="en-US"/>
+        </w:rPr>
+        <w:t>“C”</w:t>
+      </w:r>
+      <w:r>
+        <w:rPr>
+          <w:rFonts w:ascii="Arial" w:hAnsi="Arial" w:cs="Arial"/>
+          <w:sz w:val="20"/>
+          <w:szCs w:val="20"/>
+          <w:lang w:val="en-US"/>
+        </w:rPr>
+        <w:t xml:space="preserve"> </w:t>
+      </w:r>
+      <w:r>
+        <w:rPr>
+          <w:rFonts w:ascii="Arial" w:hAnsi="Arial" w:cs="Arial"/>
+          <w:sz w:val="20"/>
+          <w:szCs w:val="20"/>
+          <w:lang w:val="en-US"/>
+        </w:rPr>
+        <w:t xml:space="preserve">represents the functions I implemented as I </w:t>
+      </w:r>
+      <w:proofErr w:type="gramStart"/>
+      <w:r>
+        <w:rPr>
+          <w:rFonts w:ascii="Arial" w:hAnsi="Arial" w:cs="Arial"/>
+          <w:sz w:val="20"/>
+          <w:szCs w:val="20"/>
+          <w:lang w:val="en-US"/>
+        </w:rPr>
+        <w:t>am able to</w:t>
+      </w:r>
+      <w:proofErr w:type="gramEnd"/>
+      <w:r>
+        <w:rPr>
+          <w:rFonts w:ascii="Arial" w:hAnsi="Arial" w:cs="Arial"/>
+          <w:sz w:val="20"/>
+          <w:szCs w:val="20"/>
+          <w:lang w:val="en-US"/>
+        </w:rPr>
+        <w:t xml:space="preserve"> classify human or LLM generated text.</w:t>
+      </w:r>
+    </w:p>
+    <w:p>
+      <w:pPr>
+        <w:pStyle w:val="ListParagraph"/>
+        <w:numPr>
+          <w:ilvl w:val="0"/>
+          <w:numId w:val="8"/>
+        </w:numPr>
         <w:rPr>
           <w:rFonts w:ascii="Arial" w:hAnsi="Arial" w:cs="Arial"/>
           <w:sz w:val="20"/>
@@ -2310,6 +3215,270 @@
 <file path=word/numbering.xml><?xml version="1.0" encoding="utf-8"?>
 <w:numbering xmlns:wpc="http://schemas.microsoft.com/office/word/2010/wordprocessingCanvas" xmlns:cx="http://schemas.microsoft.com/office/drawing/2014/chartex" xmlns:cx1="http://schemas.microsoft.com/office/drawing/2015/9/8/chartex" xmlns:cx2="http://schemas.microsoft.com/office/drawing/2015/10/21/chartex" xmlns:cx3="http://schemas.microsoft.com/office/drawing/2016/5/9/chartex" xmlns:cx4="http://schemas.microsoft.com/office/drawing/2016/5/10/chartex" xmlns:cx5="http://schemas.microsoft.com/office/drawing/2016/5/11/chartex" xmlns:cx6="http://schemas.microsoft.com/office/drawing/2016/5/12/chartex" xmlns:cx7="http://schemas.microsoft.com/office/drawing/2016/5/13/chartex" xmlns:cx8="http://schemas.microsoft.com/office/drawing/2016/5/14/chartex" xmlns:mc="http://schemas.openxmlformats.org/markup-compatibility/2006" xmlns:aink="http://schemas.microsoft.com/office/drawing/2016/ink" xmlns:am3d="http://schemas.microsoft.com/office/drawing/2017/model3d" xmlns:o="urn:schemas-microsoft-com:office:office" xmlns:oel="http://schemas.microsoft.com/office/2019/extlst" xmlns:r="http://schemas.openxmlformats.org/officeDocument/2006/relationships" xmlns:m="http://schemas.openxmlformats.org/officeDocument/2006/math" xmlns:v="urn:schemas-microsoft-com:vml" xmlns:wp14="http://schemas.microsoft.com/office/word/2010/wordprocessingDrawing" xmlns:wp="http://schemas.openxmlformats.org/drawingml/2006/wordprocessingDrawing" xmlns:w10="urn:schemas-microsoft-com:office:word" xmlns:w="http://schemas.openxmlformats.org/wordprocessingml/2006/main" xmlns:w14="http://schemas.microsoft.com/office/word/2010/wordml" xmlns:w15="http://schemas.microsoft.com/office/word/2012/wordml" xmlns:w16cex="http://schemas.microsoft.com/office/word/2018/wordml/cex" xmlns:w16cid="http://schemas.microsoft.com/office/word/2016/wordml/cid" xmlns:w16="http://schemas.microsoft.com/office/word/2018/wordml" xmlns:w16du="http://schemas.microsoft.com/office/word/2023/wordml/word16du" xmlns:w16sdtdh="http://schemas.microsoft.com/office/word/2020/wordml/sdtdatahash" xmlns:w16se="http://schemas.microsoft.com/office/word/2015/wordml/symex" xmlns:wpg="http://schemas.microsoft.com/office/word/2010/wordprocessingGroup" xmlns:wpi="http://schemas.microsoft.com/office/word/2010/wordprocessingInk" xmlns:wne="http://schemas.microsoft.com/office/word/2006/wordml" xmlns:wps="http://schemas.microsoft.com/office/word/2010/wordprocessingShape" mc:Ignorable="w14 w15 w16se w16cid w16 w16cex w16sdtdh w16du wp14">
   <w:abstractNum w:abstractNumId="0" w15:restartNumberingAfterBreak="0">
+    <w:nsid w:val="08DC0F96"/>
+    <w:multiLevelType w:val="hybridMultilevel"/>
+    <w:tmpl w:val="42029E32"/>
+    <w:lvl w:ilvl="0" w:tplc="04090019">
+      <w:start w:val="1"/>
+      <w:numFmt w:val="lowerLetter"/>
+      <w:lvlText w:val="%1."/>
+      <w:lvlJc w:val="left"/>
+      <w:pPr>
+        <w:ind w:left="720" w:hanging="360"/>
+      </w:pPr>
+      <w:rPr>
+        <w:rFonts w:hint="default"/>
+      </w:rPr>
+    </w:lvl>
+    <w:lvl w:ilvl="1" w:tplc="04090019" w:tentative="1">
+      <w:start w:val="1"/>
+      <w:numFmt w:val="lowerLetter"/>
+      <w:lvlText w:val="%2."/>
+      <w:lvlJc w:val="left"/>
+      <w:pPr>
+        <w:ind w:left="1440" w:hanging="360"/>
+      </w:pPr>
+    </w:lvl>
+    <w:lvl w:ilvl="2" w:tplc="0409001B" w:tentative="1">
+      <w:start w:val="1"/>
+      <w:numFmt w:val="lowerRoman"/>
+      <w:lvlText w:val="%3."/>
+      <w:lvlJc w:val="right"/>
+      <w:pPr>
+        <w:ind w:left="2160" w:hanging="180"/>
+      </w:pPr>
+    </w:lvl>
+    <w:lvl w:ilvl="3" w:tplc="0409000F" w:tentative="1">
+      <w:start w:val="1"/>
+      <w:numFmt w:val="decimal"/>
+      <w:lvlText w:val="%4."/>
+      <w:lvlJc w:val="left"/>
+      <w:pPr>
+        <w:ind w:left="2880" w:hanging="360"/>
+      </w:pPr>
+    </w:lvl>
+    <w:lvl w:ilvl="4" w:tplc="04090019" w:tentative="1">
+      <w:start w:val="1"/>
+      <w:numFmt w:val="lowerLetter"/>
+      <w:lvlText w:val="%5."/>
+      <w:lvlJc w:val="left"/>
+      <w:pPr>
+        <w:ind w:left="3600" w:hanging="360"/>
+      </w:pPr>
+    </w:lvl>
+    <w:lvl w:ilvl="5" w:tplc="0409001B" w:tentative="1">
+      <w:start w:val="1"/>
+      <w:numFmt w:val="lowerRoman"/>
+      <w:lvlText w:val="%6."/>
+      <w:lvlJc w:val="right"/>
+      <w:pPr>
+        <w:ind w:left="4320" w:hanging="180"/>
+      </w:pPr>
+    </w:lvl>
+    <w:lvl w:ilvl="6" w:tplc="0409000F" w:tentative="1">
+      <w:start w:val="1"/>
+      <w:numFmt w:val="decimal"/>
+      <w:lvlText w:val="%7."/>
+      <w:lvlJc w:val="left"/>
+      <w:pPr>
+        <w:ind w:left="5040" w:hanging="360"/>
+      </w:pPr>
+    </w:lvl>
+    <w:lvl w:ilvl="7" w:tplc="04090019" w:tentative="1">
+      <w:start w:val="1"/>
+      <w:numFmt w:val="lowerLetter"/>
+      <w:lvlText w:val="%8."/>
+      <w:lvlJc w:val="left"/>
+      <w:pPr>
+        <w:ind w:left="5760" w:hanging="360"/>
+      </w:pPr>
+    </w:lvl>
+    <w:lvl w:ilvl="8" w:tplc="0409001B" w:tentative="1">
+      <w:start w:val="1"/>
+      <w:numFmt w:val="lowerRoman"/>
+      <w:lvlText w:val="%9."/>
+      <w:lvlJc w:val="right"/>
+      <w:pPr>
+        <w:ind w:left="6480" w:hanging="180"/>
+      </w:pPr>
+    </w:lvl>
+  </w:abstractNum>
+  <w:abstractNum w:abstractNumId="1" w15:restartNumberingAfterBreak="0">
+    <w:nsid w:val="1DD24932"/>
+    <w:multiLevelType w:val="hybridMultilevel"/>
+    <w:tmpl w:val="D82C95D6"/>
+    <w:lvl w:ilvl="0" w:tplc="FFFFFFFF">
+      <w:start w:val="1"/>
+      <w:numFmt w:val="lowerLetter"/>
+      <w:lvlText w:val="%1."/>
+      <w:lvlJc w:val="left"/>
+      <w:pPr>
+        <w:ind w:left="720" w:hanging="360"/>
+      </w:pPr>
+    </w:lvl>
+    <w:lvl w:ilvl="1" w:tplc="FFFFFFFF" w:tentative="1">
+      <w:start w:val="1"/>
+      <w:numFmt w:val="lowerLetter"/>
+      <w:lvlText w:val="%2."/>
+      <w:lvlJc w:val="left"/>
+      <w:pPr>
+        <w:ind w:left="1440" w:hanging="360"/>
+      </w:pPr>
+    </w:lvl>
+    <w:lvl w:ilvl="2" w:tplc="FFFFFFFF" w:tentative="1">
+      <w:start w:val="1"/>
+      <w:numFmt w:val="lowerRoman"/>
+      <w:lvlText w:val="%3."/>
+      <w:lvlJc w:val="right"/>
+      <w:pPr>
+        <w:ind w:left="2160" w:hanging="180"/>
+      </w:pPr>
+    </w:lvl>
+    <w:lvl w:ilvl="3" w:tplc="FFFFFFFF" w:tentative="1">
+      <w:start w:val="1"/>
+      <w:numFmt w:val="decimal"/>
+      <w:lvlText w:val="%4."/>
+      <w:lvlJc w:val="left"/>
+      <w:pPr>
+        <w:ind w:left="2880" w:hanging="360"/>
+      </w:pPr>
+    </w:lvl>
+    <w:lvl w:ilvl="4" w:tplc="FFFFFFFF" w:tentative="1">
+      <w:start w:val="1"/>
+      <w:numFmt w:val="lowerLetter"/>
+      <w:lvlText w:val="%5."/>
+      <w:lvlJc w:val="left"/>
+      <w:pPr>
+        <w:ind w:left="3600" w:hanging="360"/>
+      </w:pPr>
+    </w:lvl>
+    <w:lvl w:ilvl="5" w:tplc="FFFFFFFF" w:tentative="1">
+      <w:start w:val="1"/>
+      <w:numFmt w:val="lowerRoman"/>
+      <w:lvlText w:val="%6."/>
+      <w:lvlJc w:val="right"/>
+      <w:pPr>
+        <w:ind w:left="4320" w:hanging="180"/>
+      </w:pPr>
+    </w:lvl>
+    <w:lvl w:ilvl="6" w:tplc="FFFFFFFF" w:tentative="1">
+      <w:start w:val="1"/>
+      <w:numFmt w:val="decimal"/>
+      <w:lvlText w:val="%7."/>
+      <w:lvlJc w:val="left"/>
+      <w:pPr>
+        <w:ind w:left="5040" w:hanging="360"/>
+      </w:pPr>
+    </w:lvl>
+    <w:lvl w:ilvl="7" w:tplc="FFFFFFFF" w:tentative="1">
+      <w:start w:val="1"/>
+      <w:numFmt w:val="lowerLetter"/>
+      <w:lvlText w:val="%8."/>
+      <w:lvlJc w:val="left"/>
+      <w:pPr>
+        <w:ind w:left="5760" w:hanging="360"/>
+      </w:pPr>
+    </w:lvl>
+    <w:lvl w:ilvl="8" w:tplc="FFFFFFFF" w:tentative="1">
+      <w:start w:val="1"/>
+      <w:numFmt w:val="lowerRoman"/>
+      <w:lvlText w:val="%9."/>
+      <w:lvlJc w:val="right"/>
+      <w:pPr>
+        <w:ind w:left="6480" w:hanging="180"/>
+      </w:pPr>
+    </w:lvl>
+  </w:abstractNum>
+  <w:abstractNum w:abstractNumId="2" w15:restartNumberingAfterBreak="0">
+    <w:nsid w:val="221A7563"/>
+    <w:multiLevelType w:val="hybridMultilevel"/>
+    <w:tmpl w:val="355C8FA8"/>
+    <w:lvl w:ilvl="0" w:tplc="04FA4CF4">
+      <w:start w:val="1"/>
+      <w:numFmt w:val="lowerLetter"/>
+      <w:lvlText w:val="%1."/>
+      <w:lvlJc w:val="left"/>
+      <w:pPr>
+        <w:ind w:left="720" w:hanging="360"/>
+      </w:pPr>
+      <w:rPr>
+        <w:rFonts w:hint="default"/>
+      </w:rPr>
+    </w:lvl>
+    <w:lvl w:ilvl="1" w:tplc="04090019" w:tentative="1">
+      <w:start w:val="1"/>
+      <w:numFmt w:val="lowerLetter"/>
+      <w:lvlText w:val="%2."/>
+      <w:lvlJc w:val="left"/>
+      <w:pPr>
+        <w:ind w:left="1440" w:hanging="360"/>
+      </w:pPr>
+    </w:lvl>
+    <w:lvl w:ilvl="2" w:tplc="0409001B" w:tentative="1">
+      <w:start w:val="1"/>
+      <w:numFmt w:val="lowerRoman"/>
+      <w:lvlText w:val="%3."/>
+      <w:lvlJc w:val="right"/>
+      <w:pPr>
+        <w:ind w:left="2160" w:hanging="180"/>
+      </w:pPr>
+    </w:lvl>
+    <w:lvl w:ilvl="3" w:tplc="0409000F" w:tentative="1">
+      <w:start w:val="1"/>
+      <w:numFmt w:val="decimal"/>
+      <w:lvlText w:val="%4."/>
+      <w:lvlJc w:val="left"/>
+      <w:pPr>
+        <w:ind w:left="2880" w:hanging="360"/>
+      </w:pPr>
+    </w:lvl>
+    <w:lvl w:ilvl="4" w:tplc="04090019" w:tentative="1">
+      <w:start w:val="1"/>
+      <w:numFmt w:val="lowerLetter"/>
+      <w:lvlText w:val="%5."/>
+      <w:lvlJc w:val="left"/>
+      <w:pPr>
+        <w:ind w:left="3600" w:hanging="360"/>
+      </w:pPr>
+    </w:lvl>
+    <w:lvl w:ilvl="5" w:tplc="0409001B" w:tentative="1">
+      <w:start w:val="1"/>
+      <w:numFmt w:val="lowerRoman"/>
+      <w:lvlText w:val="%6."/>
+      <w:lvlJc w:val="right"/>
+      <w:pPr>
+        <w:ind w:left="4320" w:hanging="180"/>
+      </w:pPr>
+    </w:lvl>
+    <w:lvl w:ilvl="6" w:tplc="0409000F" w:tentative="1">
+      <w:start w:val="1"/>
+      <w:numFmt w:val="decimal"/>
+      <w:lvlText w:val="%7."/>
+      <w:lvlJc w:val="left"/>
+      <w:pPr>
+        <w:ind w:left="5040" w:hanging="360"/>
+      </w:pPr>
+    </w:lvl>
+    <w:lvl w:ilvl="7" w:tplc="04090019" w:tentative="1">
+      <w:start w:val="1"/>
+      <w:numFmt w:val="lowerLetter"/>
+      <w:lvlText w:val="%8."/>
+      <w:lvlJc w:val="left"/>
+      <w:pPr>
+        <w:ind w:left="5760" w:hanging="360"/>
+      </w:pPr>
+    </w:lvl>
+    <w:lvl w:ilvl="8" w:tplc="0409001B" w:tentative="1">
+      <w:start w:val="1"/>
+      <w:numFmt w:val="lowerRoman"/>
+      <w:lvlText w:val="%9."/>
+      <w:lvlJc w:val="right"/>
+      <w:pPr>
+        <w:ind w:left="6480" w:hanging="180"/>
+      </w:pPr>
+    </w:lvl>
+  </w:abstractNum>
+  <w:abstractNum w:abstractNumId="3" w15:restartNumberingAfterBreak="0">
     <w:nsid w:val="2B2856AF"/>
     <w:multiLevelType w:val="hybridMultilevel"/>
     <w:tmpl w:val="746494C4"/>
@@ -2320,7 +3489,6 @@
       <w:lvlJc w:val="left"/>
       <w:pPr>
         <w:ind w:left="657" w:hanging="352"/>
-        <w:jc w:val="left"/>
       </w:pPr>
       <w:rPr>
         <w:rFonts w:ascii="Times New Roman" w:eastAsia="Times New Roman" w:hAnsi="Times New Roman" w:cs="Times New Roman" w:hint="default"/>
@@ -2432,7 +3600,7 @@
       </w:rPr>
     </w:lvl>
   </w:abstractNum>
-  <w:abstractNum w:abstractNumId="1" w15:restartNumberingAfterBreak="0">
+  <w:abstractNum w:abstractNumId="4" w15:restartNumberingAfterBreak="0">
     <w:nsid w:val="353903F4"/>
     <w:multiLevelType w:val="multilevel"/>
     <w:tmpl w:val="C244669A"/>
@@ -2545,7 +3713,93 @@
       </w:pPr>
     </w:lvl>
   </w:abstractNum>
-  <w:abstractNum w:abstractNumId="2" w15:restartNumberingAfterBreak="0">
+  <w:abstractNum w:abstractNumId="5" w15:restartNumberingAfterBreak="0">
+    <w:nsid w:val="40BC2526"/>
+    <w:multiLevelType w:val="hybridMultilevel"/>
+    <w:tmpl w:val="D82C95D6"/>
+    <w:lvl w:ilvl="0" w:tplc="04090019">
+      <w:start w:val="1"/>
+      <w:numFmt w:val="lowerLetter"/>
+      <w:lvlText w:val="%1."/>
+      <w:lvlJc w:val="left"/>
+      <w:pPr>
+        <w:ind w:left="720" w:hanging="360"/>
+      </w:pPr>
+    </w:lvl>
+    <w:lvl w:ilvl="1" w:tplc="04090019" w:tentative="1">
+      <w:start w:val="1"/>
+      <w:numFmt w:val="lowerLetter"/>
+      <w:lvlText w:val="%2."/>
+      <w:lvlJc w:val="left"/>
+      <w:pPr>
+        <w:ind w:left="1440" w:hanging="360"/>
+      </w:pPr>
+    </w:lvl>
+    <w:lvl w:ilvl="2" w:tplc="0409001B" w:tentative="1">
+      <w:start w:val="1"/>
+      <w:numFmt w:val="lowerRoman"/>
+      <w:lvlText w:val="%3."/>
+      <w:lvlJc w:val="right"/>
+      <w:pPr>
+        <w:ind w:left="2160" w:hanging="180"/>
+      </w:pPr>
+    </w:lvl>
+    <w:lvl w:ilvl="3" w:tplc="0409000F" w:tentative="1">
+      <w:start w:val="1"/>
+      <w:numFmt w:val="decimal"/>
+      <w:lvlText w:val="%4."/>
+      <w:lvlJc w:val="left"/>
+      <w:pPr>
+        <w:ind w:left="2880" w:hanging="360"/>
+      </w:pPr>
+    </w:lvl>
+    <w:lvl w:ilvl="4" w:tplc="04090019" w:tentative="1">
+      <w:start w:val="1"/>
+      <w:numFmt w:val="lowerLetter"/>
+      <w:lvlText w:val="%5."/>
+      <w:lvlJc w:val="left"/>
+      <w:pPr>
+        <w:ind w:left="3600" w:hanging="360"/>
+      </w:pPr>
+    </w:lvl>
+    <w:lvl w:ilvl="5" w:tplc="0409001B" w:tentative="1">
+      <w:start w:val="1"/>
+      <w:numFmt w:val="lowerRoman"/>
+      <w:lvlText w:val="%6."/>
+      <w:lvlJc w:val="right"/>
+      <w:pPr>
+        <w:ind w:left="4320" w:hanging="180"/>
+      </w:pPr>
+    </w:lvl>
+    <w:lvl w:ilvl="6" w:tplc="0409000F" w:tentative="1">
+      <w:start w:val="1"/>
+      <w:numFmt w:val="decimal"/>
+      <w:lvlText w:val="%7."/>
+      <w:lvlJc w:val="left"/>
+      <w:pPr>
+        <w:ind w:left="5040" w:hanging="360"/>
+      </w:pPr>
+    </w:lvl>
+    <w:lvl w:ilvl="7" w:tplc="04090019" w:tentative="1">
+      <w:start w:val="1"/>
+      <w:numFmt w:val="lowerLetter"/>
+      <w:lvlText w:val="%8."/>
+      <w:lvlJc w:val="left"/>
+      <w:pPr>
+        <w:ind w:left="5760" w:hanging="360"/>
+      </w:pPr>
+    </w:lvl>
+    <w:lvl w:ilvl="8" w:tplc="0409001B" w:tentative="1">
+      <w:start w:val="1"/>
+      <w:numFmt w:val="lowerRoman"/>
+      <w:lvlText w:val="%9."/>
+      <w:lvlJc w:val="right"/>
+      <w:pPr>
+        <w:ind w:left="6480" w:hanging="180"/>
+      </w:pPr>
+    </w:lvl>
+  </w:abstractNum>
+  <w:abstractNum w:abstractNumId="6" w15:restartNumberingAfterBreak="0">
     <w:nsid w:val="5209682E"/>
     <w:multiLevelType w:val="multilevel"/>
     <w:tmpl w:val="E17C183C"/>
@@ -2658,7 +3912,7 @@
       </w:pPr>
     </w:lvl>
   </w:abstractNum>
-  <w:abstractNum w:abstractNumId="3" w15:restartNumberingAfterBreak="0">
+  <w:abstractNum w:abstractNumId="7" w15:restartNumberingAfterBreak="0">
     <w:nsid w:val="5B7F65C9"/>
     <w:multiLevelType w:val="hybridMultilevel"/>
     <w:tmpl w:val="4CCEF07A"/>
@@ -2748,16 +4002,28 @@
     </w:lvl>
   </w:abstractNum>
   <w:num w:numId="1" w16cid:durableId="1170683218">
+    <w:abstractNumId w:val="4"/>
+  </w:num>
+  <w:num w:numId="2" w16cid:durableId="445739099">
+    <w:abstractNumId w:val="6"/>
+  </w:num>
+  <w:num w:numId="3" w16cid:durableId="1950576103">
+    <w:abstractNumId w:val="3"/>
+  </w:num>
+  <w:num w:numId="4" w16cid:durableId="1721903997">
+    <w:abstractNumId w:val="7"/>
+  </w:num>
+  <w:num w:numId="5" w16cid:durableId="2090153548">
+    <w:abstractNumId w:val="5"/>
+  </w:num>
+  <w:num w:numId="6" w16cid:durableId="1055396335">
     <w:abstractNumId w:val="1"/>
   </w:num>
-  <w:num w:numId="2" w16cid:durableId="445739099">
-    <w:abstractNumId w:val="2"/>
-  </w:num>
-  <w:num w:numId="3" w16cid:durableId="1950576103">
+  <w:num w:numId="7" w16cid:durableId="249200301">
     <w:abstractNumId w:val="0"/>
   </w:num>
-  <w:num w:numId="4" w16cid:durableId="1721903997">
-    <w:abstractNumId w:val="3"/>
+  <w:num w:numId="8" w16cid:durableId="1082026939">
+    <w:abstractNumId w:val="2"/>
   </w:num>
 </w:numbering>
 </file>

</xml_diff>

<commit_message>
Emmanuel Updated Ex5a and 5b
</commit_message>
<xml_diff>
--- a/Assignment 1/1 point.docx
+++ b/Assignment 1/1 point.docx
@@ -3194,6 +3194,26 @@
           <w:ilvl w:val="0"/>
           <w:numId w:val="8"/>
         </w:numPr>
+        <w:rPr>
+          <w:rFonts w:ascii="Arial" w:hAnsi="Arial" w:cs="Arial"/>
+          <w:sz w:val="20"/>
+          <w:szCs w:val="20"/>
+          <w:lang w:val="en-US"/>
+        </w:rPr>
+      </w:pPr>
+      <w:r>
+        <w:rPr>
+          <w:rFonts w:ascii="Arial" w:hAnsi="Arial" w:cs="Arial"/>
+          <w:sz w:val="20"/>
+          <w:szCs w:val="20"/>
+          <w:lang w:val="en-US"/>
+        </w:rPr>
+        <w:t>Codes attached to documents.</w:t>
+      </w:r>
+    </w:p>
+    <w:p>
+      <w:pPr>
+        <w:pStyle w:val="ListParagraph"/>
         <w:rPr>
           <w:rFonts w:ascii="Arial" w:hAnsi="Arial" w:cs="Arial"/>
           <w:sz w:val="20"/>

</xml_diff>